<commit_message>
Zegar, plan lekcji nowe materiały
Dodano pegar plan lekcji
materaiły z programowania - teoria
</commit_message>
<xml_diff>
--- a/podstawy-programowania/20190904.docx
+++ b/podstawy-programowania/20190904.docx
@@ -387,6 +387,7 @@
     <w:p>
       <w:pPr>
         <w:numPr>
+          <w:ilvl w:val="0"/>
           <w:numId w:val="0"/>
         </w:numPr>
         <w:ind w:leftChars="0" w:firstLine="420" w:firstLineChars="0"/>
@@ -408,6 +409,7 @@
     <w:p>
       <w:pPr>
         <w:numPr>
+          <w:ilvl w:val="0"/>
           <w:numId w:val="0"/>
         </w:numPr>
         <w:ind w:leftChars="0" w:firstLine="420" w:firstLineChars="0"/>
@@ -451,6 +453,7 @@
     <w:p>
       <w:pPr>
         <w:numPr>
+          <w:ilvl w:val="0"/>
           <w:numId w:val="0"/>
         </w:numPr>
         <w:ind w:leftChars="0" w:firstLine="420" w:firstLineChars="0"/>
@@ -490,16 +493,82 @@
         </w:rPr>
         <w:t>Zadeklaruj dwie zmienne przechowujące dwa różne słowa. Wydrukuj w konsoli te napisy w dwóch liniach używając jednego polecenia</w:t>
       </w:r>
+      <w:r>
+        <w:rPr>
+          <w:rFonts w:hint="default" w:ascii="Courier New" w:hAnsi="Courier New" w:cs="Courier New"/>
+          <w:vertAlign w:val="baseline"/>
+          <w:lang w:val="pl-PL"/>
+        </w:rPr>
+        <w:t xml:space="preserve"> cout.</w:t>
+      </w:r>
+    </w:p>
+    <w:p>
+      <w:pPr>
+        <w:numPr>
+          <w:numId w:val="0"/>
+        </w:numPr>
+        <w:ind w:leftChars="0"/>
+        <w:rPr>
+          <w:rFonts w:hint="default" w:ascii="Courier New" w:hAnsi="Courier New" w:cs="Courier New"/>
+          <w:vertAlign w:val="baseline"/>
+          <w:lang w:val="pl-PL"/>
+        </w:rPr>
+      </w:pPr>
+    </w:p>
+    <w:p>
+      <w:pPr>
+        <w:numPr>
+          <w:numId w:val="0"/>
+        </w:numPr>
+        <w:ind w:leftChars="0"/>
+        <w:rPr>
+          <w:rFonts w:hint="default" w:ascii="Courier New" w:hAnsi="Courier New" w:cs="Courier New"/>
+          <w:vertAlign w:val="baseline"/>
+          <w:lang w:val="pl-PL"/>
+        </w:rPr>
+      </w:pPr>
+    </w:p>
+    <w:p>
+      <w:pPr>
+        <w:numPr>
+          <w:ilvl w:val="0"/>
+          <w:numId w:val="0"/>
+        </w:numPr>
+        <w:rPr>
+          <w:rFonts w:hint="default"/>
+          <w:b/>
+          <w:bCs/>
+          <w:sz w:val="24"/>
+          <w:szCs w:val="24"/>
+          <w:lang w:val="pl-PL"/>
+        </w:rPr>
+      </w:pPr>
+      <w:r>
+        <w:rPr>
+          <w:rFonts w:hint="default"/>
+          <w:b/>
+          <w:bCs/>
+          <w:sz w:val="24"/>
+          <w:szCs w:val="24"/>
+          <w:lang w:val="pl-PL"/>
+        </w:rPr>
+        <w:t>Tydzień 1. 04.09.2019</w:t>
+      </w:r>
+    </w:p>
+    <w:p>
+      <w:pPr>
+        <w:numPr>
+          <w:numId w:val="0"/>
+        </w:numPr>
+        <w:ind w:leftChars="0"/>
+        <w:rPr>
+          <w:rFonts w:hint="default" w:ascii="Courier New" w:hAnsi="Courier New" w:cs="Courier New"/>
+          <w:vertAlign w:val="baseline"/>
+          <w:lang w:val="pl-PL"/>
+        </w:rPr>
+      </w:pPr>
       <w:bookmarkStart w:id="0" w:name="_GoBack"/>
       <w:bookmarkEnd w:id="0"/>
-      <w:r>
-        <w:rPr>
-          <w:rFonts w:hint="default" w:ascii="Courier New" w:hAnsi="Courier New" w:cs="Courier New"/>
-          <w:vertAlign w:val="baseline"/>
-          <w:lang w:val="pl-PL"/>
-        </w:rPr>
-        <w:t xml:space="preserve"> cout.</w:t>
-      </w:r>
     </w:p>
     <w:sectPr>
       <w:headerReference r:id="rId3" w:type="default"/>

</xml_diff>